<commit_message>
Finished course project TZ and PZ
</commit_message>
<xml_diff>
--- a/PZ.docx
+++ b/PZ.docx
@@ -827,6 +827,13 @@
     </w:p>
     <w:sdt>
       <w:sdtPr>
+        <w:rPr>
+          <w:rFonts w:ascii="Times New Roman" w:eastAsia="Times New Roman" w:hAnsi="Times New Roman" w:cs="Times New Roman"/>
+          <w:color w:val="auto"/>
+          <w:sz w:val="28"/>
+          <w:szCs w:val="24"/>
+          <w:lang w:val="ru-RU" w:eastAsia="ar-SA"/>
+        </w:rPr>
         <w:id w:val="-1260219374"/>
         <w:docPartObj>
           <w:docPartGallery w:val="Table of Contents"/>
@@ -835,14 +842,9 @@
       </w:sdtPr>
       <w:sdtEndPr>
         <w:rPr>
-          <w:rFonts w:ascii="Times New Roman" w:eastAsia="Times New Roman" w:hAnsi="Times New Roman" w:cs="Times New Roman"/>
           <w:b/>
           <w:bCs/>
           <w:noProof/>
-          <w:color w:val="auto"/>
-          <w:sz w:val="28"/>
-          <w:szCs w:val="24"/>
-          <w:lang w:val="ru-RU" w:eastAsia="ar-SA"/>
         </w:rPr>
       </w:sdtEndPr>
       <w:sdtContent>
@@ -871,83 +873,88 @@
         <w:p>
           <w:pPr>
             <w:pStyle w:val="TOC1"/>
-            <w:tabs>
-              <w:tab w:val="right" w:leader="dot" w:pos="9350"/>
-            </w:tabs>
             <w:rPr>
               <w:rFonts w:asciiTheme="minorHAnsi" w:eastAsiaTheme="minorEastAsia" w:hAnsiTheme="minorHAnsi" w:cstheme="minorBidi"/>
-              <w:noProof/>
+              <w:color w:val="0D0D0D" w:themeColor="text1" w:themeTint="F2"/>
               <w:sz w:val="22"/>
               <w:szCs w:val="22"/>
-              <w:lang w:val="en-US" w:eastAsia="en-US"/>
+              <w:lang w:val="en-US"/>
             </w:rPr>
           </w:pPr>
           <w:r>
+            <w:rPr>
+              <w:noProof w:val="0"/>
+              <w:color w:val="0D0D0D" w:themeColor="text1" w:themeTint="F2"/>
+            </w:rPr>
             <w:fldChar w:fldCharType="begin"/>
           </w:r>
           <w:r>
+            <w:rPr>
+              <w:color w:val="0D0D0D" w:themeColor="text1" w:themeTint="F2"/>
+            </w:rPr>
             <w:instrText xml:space="preserve"> TOC \o "1-3" \h \z \u </w:instrText>
           </w:r>
           <w:r>
+            <w:rPr>
+              <w:noProof w:val="0"/>
+              <w:color w:val="0D0D0D" w:themeColor="text1" w:themeTint="F2"/>
+            </w:rPr>
             <w:fldChar w:fldCharType="separate"/>
           </w:r>
-          <w:hyperlink w:anchor="_Toc94706610" w:history="1">
+          <w:hyperlink w:anchor="_Toc94727610" w:history="1">
             <w:r>
               <w:rPr>
                 <w:rStyle w:val="Hyperlink"/>
-                <w:rFonts w:eastAsiaTheme="majorEastAsia"/>
-                <w:b/>
                 <w:caps/>
-                <w:noProof/>
-                <w:lang w:eastAsia="en-US"/>
+                <w:color w:val="056AD0" w:themeColor="hyperlink" w:themeTint="F2"/>
               </w:rPr>
               <w:t>Введение</w:t>
             </w:r>
             <w:r>
               <w:rPr>
-                <w:noProof/>
                 <w:webHidden/>
+                <w:color w:val="0D0D0D" w:themeColor="text1" w:themeTint="F2"/>
               </w:rPr>
               <w:tab/>
             </w:r>
             <w:r>
               <w:rPr>
-                <w:noProof/>
                 <w:webHidden/>
+                <w:color w:val="0D0D0D" w:themeColor="text1" w:themeTint="F2"/>
               </w:rPr>
               <w:fldChar w:fldCharType="begin"/>
             </w:r>
             <w:r>
               <w:rPr>
-                <w:noProof/>
                 <w:webHidden/>
-              </w:rPr>
-              <w:instrText xml:space="preserve"> PAGEREF _Toc94706610 \h </w:instrText>
+                <w:color w:val="0D0D0D" w:themeColor="text1" w:themeTint="F2"/>
+              </w:rPr>
+              <w:instrText xml:space="preserve"> PAGEREF _Toc94727610 \h </w:instrText>
             </w:r>
             <w:r>
               <w:rPr>
-                <w:noProof/>
                 <w:webHidden/>
+                <w:color w:val="0D0D0D" w:themeColor="text1" w:themeTint="F2"/>
               </w:rPr>
             </w:r>
             <w:r>
               <w:rPr>
-                <w:noProof/>
                 <w:webHidden/>
+                <w:color w:val="0D0D0D" w:themeColor="text1" w:themeTint="F2"/>
               </w:rPr>
               <w:fldChar w:fldCharType="separate"/>
             </w:r>
             <w:r>
               <w:rPr>
-                <w:noProof/>
                 <w:webHidden/>
+                <w:color w:val="0D0D0D" w:themeColor="text1" w:themeTint="F2"/>
               </w:rPr>
               <w:t>3</w:t>
             </w:r>
             <w:r>
               <w:rPr>
-                <w:noProof/>
                 <w:webHidden/>
+                <w:color w:val="0D0D0D" w:themeColor="text1" w:themeTint="F2"/>
               </w:rPr>
               <w:fldChar w:fldCharType="end"/>
             </w:r>
@@ -956,84 +963,75 @@
         <w:p>
           <w:pPr>
             <w:pStyle w:val="TOC1"/>
-            <w:tabs>
-              <w:tab w:val="right" w:leader="dot" w:pos="9350"/>
-            </w:tabs>
             <w:rPr>
               <w:rFonts w:asciiTheme="minorHAnsi" w:eastAsiaTheme="minorEastAsia" w:hAnsiTheme="minorHAnsi" w:cstheme="minorBidi"/>
-              <w:noProof/>
+              <w:color w:val="0D0D0D" w:themeColor="text1" w:themeTint="F2"/>
               <w:sz w:val="22"/>
               <w:szCs w:val="22"/>
-              <w:lang w:val="en-US" w:eastAsia="en-US"/>
+              <w:lang w:val="en-US"/>
             </w:rPr>
           </w:pPr>
-          <w:hyperlink w:anchor="_Toc94706611" w:history="1">
+          <w:hyperlink w:anchor="_Toc94727611" w:history="1">
             <w:r>
               <w:rPr>
                 <w:rStyle w:val="Hyperlink"/>
-                <w:rFonts w:eastAsiaTheme="majorEastAsia"/>
-                <w:b/>
-                <w:noProof/>
-                <w:lang w:eastAsia="en-US"/>
+                <w:color w:val="056AD0" w:themeColor="hyperlink" w:themeTint="F2"/>
               </w:rPr>
               <w:t>1</w:t>
             </w:r>
             <w:r>
               <w:rPr>
                 <w:rStyle w:val="Hyperlink"/>
-                <w:rFonts w:eastAsiaTheme="majorEastAsia"/>
-                <w:b/>
                 <w:caps/>
-                <w:noProof/>
-                <w:lang w:eastAsia="en-US"/>
+                <w:color w:val="056AD0" w:themeColor="hyperlink" w:themeTint="F2"/>
               </w:rPr>
               <w:t xml:space="preserve"> Общая часть</w:t>
             </w:r>
             <w:r>
               <w:rPr>
-                <w:noProof/>
                 <w:webHidden/>
+                <w:color w:val="0D0D0D" w:themeColor="text1" w:themeTint="F2"/>
               </w:rPr>
               <w:tab/>
             </w:r>
             <w:r>
               <w:rPr>
-                <w:noProof/>
                 <w:webHidden/>
+                <w:color w:val="0D0D0D" w:themeColor="text1" w:themeTint="F2"/>
               </w:rPr>
               <w:fldChar w:fldCharType="begin"/>
             </w:r>
             <w:r>
               <w:rPr>
-                <w:noProof/>
                 <w:webHidden/>
-              </w:rPr>
-              <w:instrText xml:space="preserve"> PAGEREF _Toc94706611 \h </w:instrText>
+                <w:color w:val="0D0D0D" w:themeColor="text1" w:themeTint="F2"/>
+              </w:rPr>
+              <w:instrText xml:space="preserve"> PAGEREF _Toc94727611 \h </w:instrText>
             </w:r>
             <w:r>
               <w:rPr>
-                <w:noProof/>
                 <w:webHidden/>
+                <w:color w:val="0D0D0D" w:themeColor="text1" w:themeTint="F2"/>
               </w:rPr>
             </w:r>
             <w:r>
               <w:rPr>
-                <w:noProof/>
                 <w:webHidden/>
+                <w:color w:val="0D0D0D" w:themeColor="text1" w:themeTint="F2"/>
               </w:rPr>
               <w:fldChar w:fldCharType="separate"/>
             </w:r>
             <w:r>
               <w:rPr>
-                <w:noProof/>
                 <w:webHidden/>
+                <w:color w:val="0D0D0D" w:themeColor="text1" w:themeTint="F2"/>
               </w:rPr>
               <w:t>6</w:t>
             </w:r>
             <w:r>
               <w:rPr>
-                <w:noProof/>
                 <w:webHidden/>
+                <w:color w:val="0D0D0D" w:themeColor="text1" w:themeTint="F2"/>
               </w:rPr>
               <w:fldChar w:fldCharType="end"/>
             </w:r>
@@ -1044,84 +1042,89 @@
             <w:pStyle w:val="TOC2"/>
             <w:tabs>
               <w:tab w:val="left" w:pos="880"/>
-              <w:tab w:val="right" w:leader="dot" w:pos="9350"/>
             </w:tabs>
             <w:rPr>
-              <w:noProof/>
+              <w:rFonts w:asciiTheme="minorHAnsi" w:eastAsiaTheme="minorEastAsia" w:hAnsiTheme="minorHAnsi" w:cstheme="minorBidi"/>
+              <w:b w:val="0"/>
+              <w:bCs w:val="0"/>
+              <w:color w:val="auto"/>
+              <w:sz w:val="22"/>
+              <w:szCs w:val="22"/>
+              <w:lang w:val="en-US"/>
             </w:rPr>
           </w:pPr>
-          <w:hyperlink w:anchor="_Toc94706612" w:history="1">
+          <w:hyperlink w:anchor="_Toc94727612" w:history="1">
             <w:r>
               <w:rPr>
                 <w:rStyle w:val="Hyperlink"/>
-                <w:rFonts w:eastAsiaTheme="majorEastAsia"/>
-                <w:b/>
-                <w:noProof/>
-                <w:lang w:eastAsia="en-US"/>
+                <w:color w:val="056AD0" w:themeColor="hyperlink" w:themeTint="F2"/>
               </w:rPr>
               <w:t>1.1</w:t>
             </w:r>
             <w:r>
               <w:rPr>
-                <w:noProof/>
+                <w:rFonts w:asciiTheme="minorHAnsi" w:eastAsiaTheme="minorEastAsia" w:hAnsiTheme="minorHAnsi" w:cstheme="minorBidi"/>
+                <w:b w:val="0"/>
+                <w:bCs w:val="0"/>
+                <w:color w:val="auto"/>
+                <w:sz w:val="22"/>
+                <w:szCs w:val="22"/>
+                <w:lang w:val="en-US"/>
               </w:rPr>
               <w:tab/>
             </w:r>
             <w:r>
               <w:rPr>
                 <w:rStyle w:val="Hyperlink"/>
-                <w:rFonts w:eastAsiaTheme="majorEastAsia"/>
-                <w:b/>
-                <w:noProof/>
-                <w:lang w:eastAsia="en-US"/>
+                <w:color w:val="056AD0" w:themeColor="hyperlink" w:themeTint="F2"/>
               </w:rPr>
               <w:t>Назначение и цели создания системы</w:t>
             </w:r>
             <w:r>
               <w:rPr>
-                <w:noProof/>
                 <w:webHidden/>
+                <w:color w:val="0D0D0D" w:themeColor="text1" w:themeTint="F2"/>
               </w:rPr>
               <w:tab/>
             </w:r>
             <w:r>
               <w:rPr>
-                <w:noProof/>
                 <w:webHidden/>
+                <w:color w:val="0D0D0D" w:themeColor="text1" w:themeTint="F2"/>
               </w:rPr>
               <w:fldChar w:fldCharType="begin"/>
             </w:r>
             <w:r>
               <w:rPr>
-                <w:noProof/>
                 <w:webHidden/>
-              </w:rPr>
-              <w:instrText xml:space="preserve"> PAGEREF _Toc94706612 \h </w:instrText>
+                <w:color w:val="0D0D0D" w:themeColor="text1" w:themeTint="F2"/>
+              </w:rPr>
+              <w:instrText xml:space="preserve"> PAGEREF _Toc94727612 \h </w:instrText>
             </w:r>
             <w:r>
               <w:rPr>
-                <w:noProof/>
                 <w:webHidden/>
+                <w:color w:val="0D0D0D" w:themeColor="text1" w:themeTint="F2"/>
               </w:rPr>
             </w:r>
             <w:r>
               <w:rPr>
-                <w:noProof/>
                 <w:webHidden/>
+                <w:color w:val="0D0D0D" w:themeColor="text1" w:themeTint="F2"/>
               </w:rPr>
               <w:fldChar w:fldCharType="separate"/>
             </w:r>
             <w:r>
               <w:rPr>
-                <w:noProof/>
                 <w:webHidden/>
+                <w:color w:val="0D0D0D" w:themeColor="text1" w:themeTint="F2"/>
               </w:rPr>
               <w:t>6</w:t>
             </w:r>
             <w:r>
               <w:rPr>
-                <w:noProof/>
                 <w:webHidden/>
+                <w:color w:val="0D0D0D" w:themeColor="text1" w:themeTint="F2"/>
               </w:rPr>
               <w:fldChar w:fldCharType="end"/>
             </w:r>
@@ -1132,84 +1135,89 @@
             <w:pStyle w:val="TOC2"/>
             <w:tabs>
               <w:tab w:val="left" w:pos="880"/>
-              <w:tab w:val="right" w:leader="dot" w:pos="9350"/>
             </w:tabs>
             <w:rPr>
-              <w:noProof/>
+              <w:rFonts w:asciiTheme="minorHAnsi" w:eastAsiaTheme="minorEastAsia" w:hAnsiTheme="minorHAnsi" w:cstheme="minorBidi"/>
+              <w:b w:val="0"/>
+              <w:bCs w:val="0"/>
+              <w:color w:val="auto"/>
+              <w:sz w:val="22"/>
+              <w:szCs w:val="22"/>
+              <w:lang w:val="en-US"/>
             </w:rPr>
           </w:pPr>
-          <w:hyperlink w:anchor="_Toc94706613" w:history="1">
+          <w:hyperlink w:anchor="_Toc94727613" w:history="1">
             <w:r>
               <w:rPr>
                 <w:rStyle w:val="Hyperlink"/>
-                <w:rFonts w:eastAsiaTheme="majorEastAsia"/>
-                <w:b/>
-                <w:noProof/>
-                <w:lang w:eastAsia="en-US"/>
+                <w:color w:val="056AD0" w:themeColor="hyperlink" w:themeTint="F2"/>
               </w:rPr>
               <w:t>1.2</w:t>
             </w:r>
             <w:r>
               <w:rPr>
-                <w:noProof/>
+                <w:rFonts w:asciiTheme="minorHAnsi" w:eastAsiaTheme="minorEastAsia" w:hAnsiTheme="minorHAnsi" w:cstheme="minorBidi"/>
+                <w:b w:val="0"/>
+                <w:bCs w:val="0"/>
+                <w:color w:val="auto"/>
+                <w:sz w:val="22"/>
+                <w:szCs w:val="22"/>
+                <w:lang w:val="en-US"/>
               </w:rPr>
               <w:tab/>
             </w:r>
             <w:r>
               <w:rPr>
                 <w:rStyle w:val="Hyperlink"/>
-                <w:rFonts w:eastAsiaTheme="majorEastAsia"/>
-                <w:b/>
-                <w:noProof/>
-                <w:lang w:eastAsia="en-US"/>
+                <w:color w:val="056AD0" w:themeColor="hyperlink" w:themeTint="F2"/>
               </w:rPr>
               <w:t>Обзор и анализ предметной области</w:t>
             </w:r>
             <w:r>
               <w:rPr>
-                <w:noProof/>
                 <w:webHidden/>
+                <w:color w:val="0D0D0D" w:themeColor="text1" w:themeTint="F2"/>
               </w:rPr>
               <w:tab/>
             </w:r>
             <w:r>
               <w:rPr>
-                <w:noProof/>
                 <w:webHidden/>
+                <w:color w:val="0D0D0D" w:themeColor="text1" w:themeTint="F2"/>
               </w:rPr>
               <w:fldChar w:fldCharType="begin"/>
             </w:r>
             <w:r>
               <w:rPr>
-                <w:noProof/>
                 <w:webHidden/>
-              </w:rPr>
-              <w:instrText xml:space="preserve"> PAGEREF _Toc94706613 \h </w:instrText>
+                <w:color w:val="0D0D0D" w:themeColor="text1" w:themeTint="F2"/>
+              </w:rPr>
+              <w:instrText xml:space="preserve"> PAGEREF _Toc94727613 \h </w:instrText>
             </w:r>
             <w:r>
               <w:rPr>
-                <w:noProof/>
                 <w:webHidden/>
+                <w:color w:val="0D0D0D" w:themeColor="text1" w:themeTint="F2"/>
               </w:rPr>
             </w:r>
             <w:r>
               <w:rPr>
-                <w:noProof/>
                 <w:webHidden/>
+                <w:color w:val="0D0D0D" w:themeColor="text1" w:themeTint="F2"/>
               </w:rPr>
               <w:fldChar w:fldCharType="separate"/>
             </w:r>
             <w:r>
               <w:rPr>
-                <w:noProof/>
                 <w:webHidden/>
+                <w:color w:val="0D0D0D" w:themeColor="text1" w:themeTint="F2"/>
               </w:rPr>
               <w:t>6</w:t>
             </w:r>
             <w:r>
               <w:rPr>
-                <w:noProof/>
                 <w:webHidden/>
+                <w:color w:val="0D0D0D" w:themeColor="text1" w:themeTint="F2"/>
               </w:rPr>
               <w:fldChar w:fldCharType="end"/>
             </w:r>
@@ -1218,69 +1226,69 @@
         <w:p>
           <w:pPr>
             <w:pStyle w:val="TOC2"/>
-            <w:tabs>
-              <w:tab w:val="right" w:leader="dot" w:pos="9350"/>
-            </w:tabs>
             <w:rPr>
-              <w:noProof/>
+              <w:rFonts w:asciiTheme="minorHAnsi" w:eastAsiaTheme="minorEastAsia" w:hAnsiTheme="minorHAnsi" w:cstheme="minorBidi"/>
+              <w:b w:val="0"/>
+              <w:bCs w:val="0"/>
+              <w:color w:val="auto"/>
+              <w:sz w:val="22"/>
+              <w:szCs w:val="22"/>
+              <w:lang w:val="en-US"/>
             </w:rPr>
           </w:pPr>
-          <w:hyperlink w:anchor="_Toc94706614" w:history="1">
+          <w:hyperlink w:anchor="_Toc94727614" w:history="1">
             <w:r>
               <w:rPr>
                 <w:rStyle w:val="Hyperlink"/>
-                <w:rFonts w:eastAsiaTheme="majorEastAsia"/>
-                <w:b/>
-                <w:noProof/>
-                <w:lang w:eastAsia="en-US"/>
+                <w:color w:val="056AD0" w:themeColor="hyperlink" w:themeTint="F2"/>
               </w:rPr>
               <w:t>1.3 Выбор и характеристика среды разработки прототипа приложения</w:t>
             </w:r>
             <w:r>
               <w:rPr>
-                <w:noProof/>
                 <w:webHidden/>
+                <w:color w:val="0D0D0D" w:themeColor="text1" w:themeTint="F2"/>
               </w:rPr>
               <w:tab/>
             </w:r>
             <w:r>
               <w:rPr>
-                <w:noProof/>
                 <w:webHidden/>
+                <w:color w:val="0D0D0D" w:themeColor="text1" w:themeTint="F2"/>
               </w:rPr>
               <w:fldChar w:fldCharType="begin"/>
             </w:r>
             <w:r>
               <w:rPr>
-                <w:noProof/>
                 <w:webHidden/>
-              </w:rPr>
-              <w:instrText xml:space="preserve"> PAGEREF _Toc94706614 \h </w:instrText>
+                <w:color w:val="0D0D0D" w:themeColor="text1" w:themeTint="F2"/>
+              </w:rPr>
+              <w:instrText xml:space="preserve"> PAGEREF _Toc94727614 \h </w:instrText>
             </w:r>
             <w:r>
               <w:rPr>
-                <w:noProof/>
                 <w:webHidden/>
+                <w:color w:val="0D0D0D" w:themeColor="text1" w:themeTint="F2"/>
               </w:rPr>
             </w:r>
             <w:r>
               <w:rPr>
-                <w:noProof/>
                 <w:webHidden/>
+                <w:color w:val="0D0D0D" w:themeColor="text1" w:themeTint="F2"/>
               </w:rPr>
               <w:fldChar w:fldCharType="separate"/>
             </w:r>
             <w:r>
               <w:rPr>
-                <w:noProof/>
                 <w:webHidden/>
+                <w:color w:val="0D0D0D" w:themeColor="text1" w:themeTint="F2"/>
               </w:rPr>
               <w:t>6</w:t>
             </w:r>
             <w:r>
               <w:rPr>
-                <w:noProof/>
                 <w:webHidden/>
+                <w:color w:val="0D0D0D" w:themeColor="text1" w:themeTint="F2"/>
               </w:rPr>
               <w:fldChar w:fldCharType="end"/>
             </w:r>
@@ -1291,84 +1299,89 @@
             <w:pStyle w:val="TOC2"/>
             <w:tabs>
               <w:tab w:val="left" w:pos="880"/>
-              <w:tab w:val="right" w:leader="dot" w:pos="9350"/>
             </w:tabs>
             <w:rPr>
-              <w:noProof/>
+              <w:rFonts w:asciiTheme="minorHAnsi" w:eastAsiaTheme="minorEastAsia" w:hAnsiTheme="minorHAnsi" w:cstheme="minorBidi"/>
+              <w:b w:val="0"/>
+              <w:bCs w:val="0"/>
+              <w:color w:val="auto"/>
+              <w:sz w:val="22"/>
+              <w:szCs w:val="22"/>
+              <w:lang w:val="en-US"/>
             </w:rPr>
           </w:pPr>
-          <w:hyperlink w:anchor="_Toc94706615" w:history="1">
+          <w:hyperlink w:anchor="_Toc94727615" w:history="1">
             <w:r>
               <w:rPr>
                 <w:rStyle w:val="Hyperlink"/>
-                <w:rFonts w:eastAsiaTheme="majorEastAsia"/>
-                <w:b/>
-                <w:noProof/>
-                <w:lang w:eastAsia="en-US"/>
+                <w:color w:val="056AD0" w:themeColor="hyperlink" w:themeTint="F2"/>
               </w:rPr>
               <w:t>2.1</w:t>
             </w:r>
             <w:r>
               <w:rPr>
-                <w:noProof/>
+                <w:rFonts w:asciiTheme="minorHAnsi" w:eastAsiaTheme="minorEastAsia" w:hAnsiTheme="minorHAnsi" w:cstheme="minorBidi"/>
+                <w:b w:val="0"/>
+                <w:bCs w:val="0"/>
+                <w:color w:val="auto"/>
+                <w:sz w:val="22"/>
+                <w:szCs w:val="22"/>
+                <w:lang w:val="en-US"/>
               </w:rPr>
               <w:tab/>
             </w:r>
             <w:r>
               <w:rPr>
                 <w:rStyle w:val="Hyperlink"/>
-                <w:rFonts w:eastAsiaTheme="majorEastAsia"/>
-                <w:b/>
-                <w:noProof/>
-                <w:lang w:eastAsia="en-US"/>
+                <w:color w:val="056AD0" w:themeColor="hyperlink" w:themeTint="F2"/>
               </w:rPr>
               <w:t>Постановка задачи</w:t>
             </w:r>
             <w:r>
               <w:rPr>
-                <w:noProof/>
                 <w:webHidden/>
+                <w:color w:val="0D0D0D" w:themeColor="text1" w:themeTint="F2"/>
               </w:rPr>
               <w:tab/>
             </w:r>
             <w:r>
               <w:rPr>
-                <w:noProof/>
                 <w:webHidden/>
+                <w:color w:val="0D0D0D" w:themeColor="text1" w:themeTint="F2"/>
               </w:rPr>
               <w:fldChar w:fldCharType="begin"/>
             </w:r>
             <w:r>
               <w:rPr>
-                <w:noProof/>
                 <w:webHidden/>
-              </w:rPr>
-              <w:instrText xml:space="preserve"> PAGEREF _Toc94706615 \h </w:instrText>
+                <w:color w:val="0D0D0D" w:themeColor="text1" w:themeTint="F2"/>
+              </w:rPr>
+              <w:instrText xml:space="preserve"> PAGEREF _Toc94727615 \h </w:instrText>
             </w:r>
             <w:r>
               <w:rPr>
-                <w:noProof/>
                 <w:webHidden/>
+                <w:color w:val="0D0D0D" w:themeColor="text1" w:themeTint="F2"/>
               </w:rPr>
             </w:r>
             <w:r>
               <w:rPr>
-                <w:noProof/>
                 <w:webHidden/>
+                <w:color w:val="0D0D0D" w:themeColor="text1" w:themeTint="F2"/>
               </w:rPr>
               <w:fldChar w:fldCharType="separate"/>
             </w:r>
             <w:r>
               <w:rPr>
-                <w:noProof/>
                 <w:webHidden/>
+                <w:color w:val="0D0D0D" w:themeColor="text1" w:themeTint="F2"/>
               </w:rPr>
               <w:t>7</w:t>
             </w:r>
             <w:r>
               <w:rPr>
-                <w:noProof/>
                 <w:webHidden/>
+                <w:color w:val="0D0D0D" w:themeColor="text1" w:themeTint="F2"/>
               </w:rPr>
               <w:fldChar w:fldCharType="end"/>
             </w:r>
@@ -1379,84 +1392,89 @@
             <w:pStyle w:val="TOC2"/>
             <w:tabs>
               <w:tab w:val="left" w:pos="880"/>
-              <w:tab w:val="right" w:leader="dot" w:pos="9350"/>
             </w:tabs>
             <w:rPr>
-              <w:noProof/>
+              <w:rFonts w:asciiTheme="minorHAnsi" w:eastAsiaTheme="minorEastAsia" w:hAnsiTheme="minorHAnsi" w:cstheme="minorBidi"/>
+              <w:b w:val="0"/>
+              <w:bCs w:val="0"/>
+              <w:color w:val="auto"/>
+              <w:sz w:val="22"/>
+              <w:szCs w:val="22"/>
+              <w:lang w:val="en-US"/>
             </w:rPr>
           </w:pPr>
-          <w:hyperlink w:anchor="_Toc94706616" w:history="1">
+          <w:hyperlink w:anchor="_Toc94727616" w:history="1">
             <w:r>
               <w:rPr>
                 <w:rStyle w:val="Hyperlink"/>
-                <w:rFonts w:eastAsiaTheme="majorEastAsia"/>
-                <w:b/>
-                <w:noProof/>
-                <w:lang w:eastAsia="en-US"/>
+                <w:color w:val="056AD0" w:themeColor="hyperlink" w:themeTint="F2"/>
               </w:rPr>
               <w:t>2.2</w:t>
             </w:r>
             <w:r>
               <w:rPr>
-                <w:noProof/>
+                <w:rFonts w:asciiTheme="minorHAnsi" w:eastAsiaTheme="minorEastAsia" w:hAnsiTheme="minorHAnsi" w:cstheme="minorBidi"/>
+                <w:b w:val="0"/>
+                <w:bCs w:val="0"/>
+                <w:color w:val="auto"/>
+                <w:sz w:val="22"/>
+                <w:szCs w:val="22"/>
+                <w:lang w:val="en-US"/>
               </w:rPr>
               <w:tab/>
             </w:r>
             <w:r>
               <w:rPr>
                 <w:rStyle w:val="Hyperlink"/>
-                <w:rFonts w:eastAsiaTheme="majorEastAsia"/>
-                <w:b/>
-                <w:noProof/>
-                <w:lang w:eastAsia="en-US"/>
+                <w:color w:val="056AD0" w:themeColor="hyperlink" w:themeTint="F2"/>
               </w:rPr>
               <w:t>Архитектура информационной системы</w:t>
             </w:r>
             <w:r>
               <w:rPr>
-                <w:noProof/>
                 <w:webHidden/>
+                <w:color w:val="0D0D0D" w:themeColor="text1" w:themeTint="F2"/>
               </w:rPr>
               <w:tab/>
             </w:r>
             <w:r>
               <w:rPr>
-                <w:noProof/>
                 <w:webHidden/>
+                <w:color w:val="0D0D0D" w:themeColor="text1" w:themeTint="F2"/>
               </w:rPr>
               <w:fldChar w:fldCharType="begin"/>
             </w:r>
             <w:r>
               <w:rPr>
-                <w:noProof/>
                 <w:webHidden/>
-              </w:rPr>
-              <w:instrText xml:space="preserve"> PAGEREF _Toc94706616 \h </w:instrText>
+                <w:color w:val="0D0D0D" w:themeColor="text1" w:themeTint="F2"/>
+              </w:rPr>
+              <w:instrText xml:space="preserve"> PAGEREF _Toc94727616 \h </w:instrText>
             </w:r>
             <w:r>
               <w:rPr>
-                <w:noProof/>
                 <w:webHidden/>
+                <w:color w:val="0D0D0D" w:themeColor="text1" w:themeTint="F2"/>
               </w:rPr>
             </w:r>
             <w:r>
               <w:rPr>
-                <w:noProof/>
                 <w:webHidden/>
+                <w:color w:val="0D0D0D" w:themeColor="text1" w:themeTint="F2"/>
               </w:rPr>
               <w:fldChar w:fldCharType="separate"/>
             </w:r>
             <w:r>
               <w:rPr>
-                <w:noProof/>
                 <w:webHidden/>
+                <w:color w:val="0D0D0D" w:themeColor="text1" w:themeTint="F2"/>
               </w:rPr>
               <w:t>7</w:t>
             </w:r>
             <w:r>
               <w:rPr>
-                <w:noProof/>
                 <w:webHidden/>
+                <w:color w:val="0D0D0D" w:themeColor="text1" w:themeTint="F2"/>
               </w:rPr>
               <w:fldChar w:fldCharType="end"/>
             </w:r>
@@ -1465,79 +1483,77 @@
         <w:p>
           <w:pPr>
             <w:pStyle w:val="TOC2"/>
-            <w:tabs>
-              <w:tab w:val="right" w:leader="dot" w:pos="9350"/>
-            </w:tabs>
             <w:rPr>
-              <w:noProof/>
+              <w:rFonts w:asciiTheme="minorHAnsi" w:eastAsiaTheme="minorEastAsia" w:hAnsiTheme="minorHAnsi" w:cstheme="minorBidi"/>
+              <w:b w:val="0"/>
+              <w:bCs w:val="0"/>
+              <w:color w:val="auto"/>
+              <w:sz w:val="22"/>
+              <w:szCs w:val="22"/>
+              <w:lang w:val="en-US"/>
             </w:rPr>
           </w:pPr>
-          <w:hyperlink w:anchor="_Toc94706617" w:history="1">
+          <w:hyperlink w:anchor="_Toc94727617" w:history="1">
             <w:r>
               <w:rPr>
                 <w:rStyle w:val="Hyperlink"/>
-                <w:rFonts w:eastAsiaTheme="majorEastAsia"/>
-                <w:b/>
-                <w:noProof/>
-                <w:lang w:eastAsia="en-US"/>
+                <w:color w:val="056AD0" w:themeColor="hyperlink" w:themeTint="F2"/>
               </w:rPr>
               <w:t>Приемущества</w:t>
             </w:r>
             <w:r>
               <w:rPr>
                 <w:rStyle w:val="Hyperlink"/>
-                <w:rFonts w:eastAsiaTheme="majorEastAsia"/>
-                <w:b/>
-                <w:noProof/>
-                <w:lang w:val="en-US" w:eastAsia="en-US"/>
+                <w:color w:val="056AD0" w:themeColor="hyperlink" w:themeTint="F2"/>
+                <w:lang w:val="en-US"/>
               </w:rPr>
               <w:t>:</w:t>
             </w:r>
             <w:r>
               <w:rPr>
-                <w:noProof/>
                 <w:webHidden/>
+                <w:color w:val="0D0D0D" w:themeColor="text1" w:themeTint="F2"/>
               </w:rPr>
               <w:tab/>
             </w:r>
             <w:r>
               <w:rPr>
-                <w:noProof/>
                 <w:webHidden/>
+                <w:color w:val="0D0D0D" w:themeColor="text1" w:themeTint="F2"/>
               </w:rPr>
               <w:fldChar w:fldCharType="begin"/>
             </w:r>
             <w:r>
               <w:rPr>
-                <w:noProof/>
                 <w:webHidden/>
-              </w:rPr>
-              <w:instrText xml:space="preserve"> PAGEREF _Toc94706617 \h </w:instrText>
+                <w:color w:val="0D0D0D" w:themeColor="text1" w:themeTint="F2"/>
+              </w:rPr>
+              <w:instrText xml:space="preserve"> PAGEREF _Toc94727617 \h </w:instrText>
             </w:r>
             <w:r>
               <w:rPr>
-                <w:noProof/>
                 <w:webHidden/>
+                <w:color w:val="0D0D0D" w:themeColor="text1" w:themeTint="F2"/>
               </w:rPr>
             </w:r>
             <w:r>
               <w:rPr>
-                <w:noProof/>
                 <w:webHidden/>
+                <w:color w:val="0D0D0D" w:themeColor="text1" w:themeTint="F2"/>
               </w:rPr>
               <w:fldChar w:fldCharType="separate"/>
             </w:r>
             <w:r>
               <w:rPr>
-                <w:noProof/>
                 <w:webHidden/>
+                <w:color w:val="0D0D0D" w:themeColor="text1" w:themeTint="F2"/>
               </w:rPr>
               <w:t>8</w:t>
             </w:r>
             <w:r>
               <w:rPr>
-                <w:noProof/>
                 <w:webHidden/>
+                <w:color w:val="0D0D0D" w:themeColor="text1" w:themeTint="F2"/>
               </w:rPr>
               <w:fldChar w:fldCharType="end"/>
             </w:r>
@@ -1548,114 +1564,113 @@
             <w:pStyle w:val="TOC2"/>
             <w:tabs>
               <w:tab w:val="left" w:pos="880"/>
-              <w:tab w:val="right" w:leader="dot" w:pos="9350"/>
             </w:tabs>
             <w:rPr>
-              <w:noProof/>
+              <w:rFonts w:asciiTheme="minorHAnsi" w:eastAsiaTheme="minorEastAsia" w:hAnsiTheme="minorHAnsi" w:cstheme="minorBidi"/>
+              <w:b w:val="0"/>
+              <w:bCs w:val="0"/>
+              <w:color w:val="auto"/>
+              <w:sz w:val="22"/>
+              <w:szCs w:val="22"/>
+              <w:lang w:val="en-US"/>
             </w:rPr>
           </w:pPr>
-          <w:hyperlink w:anchor="_Toc94706618" w:history="1">
+          <w:hyperlink w:anchor="_Toc94727618" w:history="1">
             <w:r>
               <w:rPr>
                 <w:rStyle w:val="Hyperlink"/>
-                <w:rFonts w:eastAsiaTheme="majorEastAsia"/>
-                <w:b/>
-                <w:noProof/>
-                <w:lang w:val="en-US" w:eastAsia="en-US"/>
+                <w:color w:val="056AD0" w:themeColor="hyperlink" w:themeTint="F2"/>
+                <w:lang w:val="en-US"/>
               </w:rPr>
               <w:t>2.3</w:t>
             </w:r>
             <w:r>
               <w:rPr>
-                <w:noProof/>
+                <w:rFonts w:asciiTheme="minorHAnsi" w:eastAsiaTheme="minorEastAsia" w:hAnsiTheme="minorHAnsi" w:cstheme="minorBidi"/>
+                <w:b w:val="0"/>
+                <w:bCs w:val="0"/>
+                <w:color w:val="auto"/>
+                <w:sz w:val="22"/>
+                <w:szCs w:val="22"/>
+                <w:lang w:val="en-US"/>
               </w:rPr>
               <w:tab/>
             </w:r>
             <w:r>
               <w:rPr>
                 <w:rStyle w:val="Hyperlink"/>
-                <w:rFonts w:eastAsiaTheme="majorEastAsia"/>
-                <w:b/>
-                <w:noProof/>
-                <w:lang w:eastAsia="en-US"/>
+                <w:color w:val="056AD0" w:themeColor="hyperlink" w:themeTint="F2"/>
               </w:rPr>
               <w:t>Логическая модель изображений</w:t>
             </w:r>
             <w:r>
               <w:rPr>
                 <w:rStyle w:val="Hyperlink"/>
-                <w:rFonts w:eastAsiaTheme="majorEastAsia"/>
-                <w:b/>
-                <w:noProof/>
-                <w:lang w:val="en-US" w:eastAsia="en-US"/>
+                <w:color w:val="056AD0" w:themeColor="hyperlink" w:themeTint="F2"/>
+                <w:lang w:val="en-US"/>
               </w:rPr>
               <w:t xml:space="preserve"> </w:t>
             </w:r>
             <w:r>
               <w:rPr>
                 <w:rStyle w:val="Hyperlink"/>
-                <w:rFonts w:eastAsiaTheme="majorEastAsia"/>
-                <w:b/>
-                <w:noProof/>
-                <w:lang w:eastAsia="en-US"/>
+                <w:color w:val="056AD0" w:themeColor="hyperlink" w:themeTint="F2"/>
               </w:rPr>
               <w:t xml:space="preserve">в папке </w:t>
             </w:r>
             <w:r>
               <w:rPr>
                 <w:rStyle w:val="Hyperlink"/>
-                <w:rFonts w:eastAsiaTheme="majorEastAsia"/>
-                <w:b/>
-                <w:noProof/>
-                <w:lang w:val="en-US" w:eastAsia="en-US"/>
+                <w:color w:val="056AD0" w:themeColor="hyperlink" w:themeTint="F2"/>
+                <w:lang w:val="en-US"/>
               </w:rPr>
               <w:t>images</w:t>
             </w:r>
             <w:r>
               <w:rPr>
-                <w:noProof/>
                 <w:webHidden/>
+                <w:color w:val="0D0D0D" w:themeColor="text1" w:themeTint="F2"/>
               </w:rPr>
               <w:tab/>
             </w:r>
             <w:r>
               <w:rPr>
-                <w:noProof/>
                 <w:webHidden/>
+                <w:color w:val="0D0D0D" w:themeColor="text1" w:themeTint="F2"/>
               </w:rPr>
               <w:fldChar w:fldCharType="begin"/>
             </w:r>
             <w:r>
               <w:rPr>
-                <w:noProof/>
                 <w:webHidden/>
-              </w:rPr>
-              <w:instrText xml:space="preserve"> PAGEREF _Toc94706618 \h </w:instrText>
+                <w:color w:val="0D0D0D" w:themeColor="text1" w:themeTint="F2"/>
+              </w:rPr>
+              <w:instrText xml:space="preserve"> PAGEREF _Toc94727618 \h </w:instrText>
             </w:r>
             <w:r>
               <w:rPr>
-                <w:noProof/>
                 <w:webHidden/>
+                <w:color w:val="0D0D0D" w:themeColor="text1" w:themeTint="F2"/>
               </w:rPr>
             </w:r>
             <w:r>
               <w:rPr>
-                <w:noProof/>
                 <w:webHidden/>
+                <w:color w:val="0D0D0D" w:themeColor="text1" w:themeTint="F2"/>
               </w:rPr>
               <w:fldChar w:fldCharType="separate"/>
             </w:r>
             <w:r>
               <w:rPr>
-                <w:noProof/>
                 <w:webHidden/>
+                <w:color w:val="0D0D0D" w:themeColor="text1" w:themeTint="F2"/>
               </w:rPr>
               <w:t>9</w:t>
             </w:r>
             <w:r>
               <w:rPr>
-                <w:noProof/>
                 <w:webHidden/>
+                <w:color w:val="0D0D0D" w:themeColor="text1" w:themeTint="F2"/>
               </w:rPr>
               <w:fldChar w:fldCharType="end"/>
             </w:r>
@@ -1666,84 +1681,89 @@
             <w:pStyle w:val="TOC2"/>
             <w:tabs>
               <w:tab w:val="left" w:pos="880"/>
-              <w:tab w:val="right" w:leader="dot" w:pos="9350"/>
             </w:tabs>
             <w:rPr>
-              <w:noProof/>
+              <w:rFonts w:asciiTheme="minorHAnsi" w:eastAsiaTheme="minorEastAsia" w:hAnsiTheme="minorHAnsi" w:cstheme="minorBidi"/>
+              <w:b w:val="0"/>
+              <w:bCs w:val="0"/>
+              <w:color w:val="auto"/>
+              <w:sz w:val="22"/>
+              <w:szCs w:val="22"/>
+              <w:lang w:val="en-US"/>
             </w:rPr>
           </w:pPr>
-          <w:hyperlink w:anchor="_Toc94706619" w:history="1">
+          <w:hyperlink w:anchor="_Toc94727619" w:history="1">
             <w:r>
               <w:rPr>
                 <w:rStyle w:val="Hyperlink"/>
-                <w:rFonts w:eastAsiaTheme="majorEastAsia"/>
-                <w:b/>
-                <w:noProof/>
-                <w:lang w:eastAsia="en-US"/>
+                <w:color w:val="056AD0" w:themeColor="hyperlink" w:themeTint="F2"/>
               </w:rPr>
               <w:t>2.4</w:t>
             </w:r>
             <w:r>
               <w:rPr>
-                <w:noProof/>
+                <w:rFonts w:asciiTheme="minorHAnsi" w:eastAsiaTheme="minorEastAsia" w:hAnsiTheme="minorHAnsi" w:cstheme="minorBidi"/>
+                <w:b w:val="0"/>
+                <w:bCs w:val="0"/>
+                <w:color w:val="auto"/>
+                <w:sz w:val="22"/>
+                <w:szCs w:val="22"/>
+                <w:lang w:val="en-US"/>
               </w:rPr>
               <w:tab/>
             </w:r>
             <w:r>
               <w:rPr>
                 <w:rStyle w:val="Hyperlink"/>
-                <w:rFonts w:eastAsiaTheme="majorEastAsia"/>
-                <w:b/>
-                <w:noProof/>
-                <w:lang w:eastAsia="en-US"/>
+                <w:color w:val="056AD0" w:themeColor="hyperlink" w:themeTint="F2"/>
               </w:rPr>
               <w:t>Разработка прототипа программы</w:t>
             </w:r>
             <w:r>
               <w:rPr>
-                <w:noProof/>
                 <w:webHidden/>
+                <w:color w:val="0D0D0D" w:themeColor="text1" w:themeTint="F2"/>
               </w:rPr>
               <w:tab/>
             </w:r>
             <w:r>
               <w:rPr>
-                <w:noProof/>
                 <w:webHidden/>
+                <w:color w:val="0D0D0D" w:themeColor="text1" w:themeTint="F2"/>
               </w:rPr>
               <w:fldChar w:fldCharType="begin"/>
             </w:r>
             <w:r>
               <w:rPr>
-                <w:noProof/>
                 <w:webHidden/>
-              </w:rPr>
-              <w:instrText xml:space="preserve"> PAGEREF _Toc94706619 \h </w:instrText>
+                <w:color w:val="0D0D0D" w:themeColor="text1" w:themeTint="F2"/>
+              </w:rPr>
+              <w:instrText xml:space="preserve"> PAGEREF _Toc94727619 \h </w:instrText>
             </w:r>
             <w:r>
               <w:rPr>
-                <w:noProof/>
                 <w:webHidden/>
+                <w:color w:val="0D0D0D" w:themeColor="text1" w:themeTint="F2"/>
               </w:rPr>
             </w:r>
             <w:r>
               <w:rPr>
-                <w:noProof/>
                 <w:webHidden/>
+                <w:color w:val="0D0D0D" w:themeColor="text1" w:themeTint="F2"/>
               </w:rPr>
               <w:fldChar w:fldCharType="separate"/>
             </w:r>
             <w:r>
               <w:rPr>
-                <w:noProof/>
                 <w:webHidden/>
+                <w:color w:val="0D0D0D" w:themeColor="text1" w:themeTint="F2"/>
               </w:rPr>
               <w:t>10</w:t>
             </w:r>
             <w:r>
               <w:rPr>
-                <w:noProof/>
                 <w:webHidden/>
+                <w:color w:val="0D0D0D" w:themeColor="text1" w:themeTint="F2"/>
               </w:rPr>
               <w:fldChar w:fldCharType="end"/>
             </w:r>
@@ -1754,84 +1774,470 @@
             <w:pStyle w:val="TOC2"/>
             <w:tabs>
               <w:tab w:val="left" w:pos="1100"/>
-              <w:tab w:val="right" w:leader="dot" w:pos="9350"/>
             </w:tabs>
             <w:rPr>
-              <w:noProof/>
+              <w:rFonts w:asciiTheme="minorHAnsi" w:eastAsiaTheme="minorEastAsia" w:hAnsiTheme="minorHAnsi" w:cstheme="minorBidi"/>
+              <w:b w:val="0"/>
+              <w:bCs w:val="0"/>
+              <w:color w:val="auto"/>
+              <w:sz w:val="22"/>
+              <w:szCs w:val="22"/>
+              <w:lang w:val="en-US"/>
             </w:rPr>
           </w:pPr>
-          <w:hyperlink w:anchor="_Toc94706620" w:history="1">
+          <w:hyperlink w:anchor="_Toc94727620" w:history="1">
             <w:r>
               <w:rPr>
                 <w:rStyle w:val="Hyperlink"/>
-                <w:rFonts w:eastAsiaTheme="majorEastAsia"/>
-                <w:b/>
-                <w:noProof/>
-                <w:lang w:eastAsia="en-US"/>
+                <w:color w:val="056AD0" w:themeColor="hyperlink" w:themeTint="F2"/>
               </w:rPr>
               <w:t>2.5.1</w:t>
             </w:r>
             <w:r>
               <w:rPr>
-                <w:noProof/>
+                <w:rFonts w:asciiTheme="minorHAnsi" w:eastAsiaTheme="minorEastAsia" w:hAnsiTheme="minorHAnsi" w:cstheme="minorBidi"/>
+                <w:b w:val="0"/>
+                <w:bCs w:val="0"/>
+                <w:color w:val="auto"/>
+                <w:sz w:val="22"/>
+                <w:szCs w:val="22"/>
+                <w:lang w:val="en-US"/>
               </w:rPr>
               <w:tab/>
             </w:r>
             <w:r>
               <w:rPr>
                 <w:rStyle w:val="Hyperlink"/>
-                <w:rFonts w:eastAsiaTheme="majorEastAsia"/>
-                <w:b/>
-                <w:noProof/>
-                <w:lang w:eastAsia="en-US"/>
+                <w:color w:val="056AD0" w:themeColor="hyperlink" w:themeTint="F2"/>
               </w:rPr>
               <w:t>Диаграмма вариантов использования</w:t>
             </w:r>
             <w:r>
               <w:rPr>
-                <w:noProof/>
                 <w:webHidden/>
+                <w:color w:val="0D0D0D" w:themeColor="text1" w:themeTint="F2"/>
               </w:rPr>
               <w:tab/>
             </w:r>
             <w:r>
               <w:rPr>
-                <w:noProof/>
                 <w:webHidden/>
+                <w:color w:val="0D0D0D" w:themeColor="text1" w:themeTint="F2"/>
               </w:rPr>
               <w:fldChar w:fldCharType="begin"/>
             </w:r>
             <w:r>
               <w:rPr>
-                <w:noProof/>
                 <w:webHidden/>
-              </w:rPr>
-              <w:instrText xml:space="preserve"> PAGEREF _Toc94706620 \h </w:instrText>
+                <w:color w:val="0D0D0D" w:themeColor="text1" w:themeTint="F2"/>
+              </w:rPr>
+              <w:instrText xml:space="preserve"> PAGEREF _Toc94727620 \h </w:instrText>
             </w:r>
             <w:r>
               <w:rPr>
-                <w:noProof/>
                 <w:webHidden/>
+                <w:color w:val="0D0D0D" w:themeColor="text1" w:themeTint="F2"/>
               </w:rPr>
             </w:r>
             <w:r>
               <w:rPr>
-                <w:noProof/>
                 <w:webHidden/>
+                <w:color w:val="0D0D0D" w:themeColor="text1" w:themeTint="F2"/>
               </w:rPr>
               <w:fldChar w:fldCharType="separate"/>
             </w:r>
             <w:r>
               <w:rPr>
-                <w:noProof/>
                 <w:webHidden/>
+                <w:color w:val="0D0D0D" w:themeColor="text1" w:themeTint="F2"/>
               </w:rPr>
               <w:t>10</w:t>
             </w:r>
             <w:r>
               <w:rPr>
-                <w:noProof/>
                 <w:webHidden/>
+                <w:color w:val="0D0D0D" w:themeColor="text1" w:themeTint="F2"/>
+              </w:rPr>
+              <w:fldChar w:fldCharType="end"/>
+            </w:r>
+          </w:hyperlink>
+        </w:p>
+        <w:p>
+          <w:pPr>
+            <w:pStyle w:val="TOC2"/>
+            <w:tabs>
+              <w:tab w:val="left" w:pos="1100"/>
+            </w:tabs>
+            <w:rPr>
+              <w:rFonts w:asciiTheme="minorHAnsi" w:eastAsiaTheme="minorEastAsia" w:hAnsiTheme="minorHAnsi" w:cstheme="minorBidi"/>
+              <w:b w:val="0"/>
+              <w:bCs w:val="0"/>
+              <w:color w:val="auto"/>
+              <w:sz w:val="22"/>
+              <w:szCs w:val="22"/>
+              <w:lang w:val="en-US"/>
+            </w:rPr>
+          </w:pPr>
+          <w:hyperlink w:anchor="_Toc94727621" w:history="1">
+            <w:r>
+              <w:rPr>
+                <w:rStyle w:val="Hyperlink"/>
+                <w:color w:val="056AD0" w:themeColor="hyperlink" w:themeTint="F2"/>
+              </w:rPr>
+              <w:t>2.5.2</w:t>
+            </w:r>
+            <w:r>
+              <w:rPr>
+                <w:rFonts w:asciiTheme="minorHAnsi" w:eastAsiaTheme="minorEastAsia" w:hAnsiTheme="minorHAnsi" w:cstheme="minorBidi"/>
+                <w:b w:val="0"/>
+                <w:bCs w:val="0"/>
+                <w:color w:val="auto"/>
+                <w:sz w:val="22"/>
+                <w:szCs w:val="22"/>
+                <w:lang w:val="en-US"/>
+              </w:rPr>
+              <w:tab/>
+            </w:r>
+            <w:r>
+              <w:rPr>
+                <w:rStyle w:val="Hyperlink"/>
+                <w:color w:val="056AD0" w:themeColor="hyperlink" w:themeTint="F2"/>
+              </w:rPr>
+              <w:t>Решение главной задачи проекта</w:t>
+            </w:r>
+            <w:r>
+              <w:rPr>
+                <w:webHidden/>
+                <w:color w:val="0D0D0D" w:themeColor="text1" w:themeTint="F2"/>
+              </w:rPr>
+              <w:tab/>
+            </w:r>
+            <w:r>
+              <w:rPr>
+                <w:webHidden/>
+                <w:color w:val="0D0D0D" w:themeColor="text1" w:themeTint="F2"/>
+              </w:rPr>
+              <w:fldChar w:fldCharType="begin"/>
+            </w:r>
+            <w:r>
+              <w:rPr>
+                <w:webHidden/>
+                <w:color w:val="0D0D0D" w:themeColor="text1" w:themeTint="F2"/>
+              </w:rPr>
+              <w:instrText xml:space="preserve"> PAGEREF _Toc94727621 \h </w:instrText>
+            </w:r>
+            <w:r>
+              <w:rPr>
+                <w:webHidden/>
+                <w:color w:val="0D0D0D" w:themeColor="text1" w:themeTint="F2"/>
+              </w:rPr>
+            </w:r>
+            <w:r>
+              <w:rPr>
+                <w:webHidden/>
+                <w:color w:val="0D0D0D" w:themeColor="text1" w:themeTint="F2"/>
+              </w:rPr>
+              <w:fldChar w:fldCharType="separate"/>
+            </w:r>
+            <w:r>
+              <w:rPr>
+                <w:webHidden/>
+                <w:color w:val="0D0D0D" w:themeColor="text1" w:themeTint="F2"/>
+              </w:rPr>
+              <w:t>11</w:t>
+            </w:r>
+            <w:r>
+              <w:rPr>
+                <w:webHidden/>
+                <w:color w:val="0D0D0D" w:themeColor="text1" w:themeTint="F2"/>
+              </w:rPr>
+              <w:fldChar w:fldCharType="end"/>
+            </w:r>
+          </w:hyperlink>
+        </w:p>
+        <w:p>
+          <w:pPr>
+            <w:pStyle w:val="TOC2"/>
+            <w:rPr>
+              <w:rFonts w:asciiTheme="minorHAnsi" w:eastAsiaTheme="minorEastAsia" w:hAnsiTheme="minorHAnsi" w:cstheme="minorBidi"/>
+              <w:b w:val="0"/>
+              <w:bCs w:val="0"/>
+              <w:color w:val="auto"/>
+              <w:sz w:val="22"/>
+              <w:szCs w:val="22"/>
+              <w:lang w:val="en-US"/>
+            </w:rPr>
+          </w:pPr>
+          <w:hyperlink w:anchor="_Toc94727622" w:history="1">
+            <w:r>
+              <w:rPr>
+                <w:rStyle w:val="Hyperlink"/>
+                <w:color w:val="056AD0" w:themeColor="hyperlink" w:themeTint="F2"/>
+                <w:lang w:val="en-US"/>
+              </w:rPr>
+              <w:t>2.6.1</w:t>
+            </w:r>
+            <w:r>
+              <w:rPr>
+                <w:rStyle w:val="Hyperlink"/>
+                <w:color w:val="056AD0" w:themeColor="hyperlink" w:themeTint="F2"/>
+              </w:rPr>
+              <w:t xml:space="preserve"> Требования к техническим средствам</w:t>
+            </w:r>
+            <w:r>
+              <w:rPr>
+                <w:webHidden/>
+                <w:color w:val="0D0D0D" w:themeColor="text1" w:themeTint="F2"/>
+              </w:rPr>
+              <w:tab/>
+            </w:r>
+            <w:r>
+              <w:rPr>
+                <w:webHidden/>
+                <w:color w:val="0D0D0D" w:themeColor="text1" w:themeTint="F2"/>
+              </w:rPr>
+              <w:fldChar w:fldCharType="begin"/>
+            </w:r>
+            <w:r>
+              <w:rPr>
+                <w:webHidden/>
+                <w:color w:val="0D0D0D" w:themeColor="text1" w:themeTint="F2"/>
+              </w:rPr>
+              <w:instrText xml:space="preserve"> PAGEREF _Toc94727622 \h </w:instrText>
+            </w:r>
+            <w:r>
+              <w:rPr>
+                <w:webHidden/>
+                <w:color w:val="0D0D0D" w:themeColor="text1" w:themeTint="F2"/>
+              </w:rPr>
+            </w:r>
+            <w:r>
+              <w:rPr>
+                <w:webHidden/>
+                <w:color w:val="0D0D0D" w:themeColor="text1" w:themeTint="F2"/>
+              </w:rPr>
+              <w:fldChar w:fldCharType="separate"/>
+            </w:r>
+            <w:r>
+              <w:rPr>
+                <w:webHidden/>
+                <w:color w:val="0D0D0D" w:themeColor="text1" w:themeTint="F2"/>
+              </w:rPr>
+              <w:t>26</w:t>
+            </w:r>
+            <w:r>
+              <w:rPr>
+                <w:webHidden/>
+                <w:color w:val="0D0D0D" w:themeColor="text1" w:themeTint="F2"/>
+              </w:rPr>
+              <w:fldChar w:fldCharType="end"/>
+            </w:r>
+          </w:hyperlink>
+        </w:p>
+        <w:p>
+          <w:pPr>
+            <w:pStyle w:val="TOC2"/>
+            <w:rPr>
+              <w:rFonts w:asciiTheme="minorHAnsi" w:eastAsiaTheme="minorEastAsia" w:hAnsiTheme="minorHAnsi" w:cstheme="minorBidi"/>
+              <w:b w:val="0"/>
+              <w:bCs w:val="0"/>
+              <w:color w:val="auto"/>
+              <w:sz w:val="22"/>
+              <w:szCs w:val="22"/>
+              <w:lang w:val="en-US"/>
+            </w:rPr>
+          </w:pPr>
+          <w:hyperlink w:anchor="_Toc94727623" w:history="1">
+            <w:r>
+              <w:rPr>
+                <w:rStyle w:val="Hyperlink"/>
+                <w:color w:val="056AD0" w:themeColor="hyperlink" w:themeTint="F2"/>
+              </w:rPr>
+              <w:t>2.6.2 Требования к программным средствам</w:t>
+            </w:r>
+            <w:r>
+              <w:rPr>
+                <w:webHidden/>
+                <w:color w:val="0D0D0D" w:themeColor="text1" w:themeTint="F2"/>
+              </w:rPr>
+              <w:tab/>
+            </w:r>
+            <w:r>
+              <w:rPr>
+                <w:webHidden/>
+                <w:color w:val="0D0D0D" w:themeColor="text1" w:themeTint="F2"/>
+              </w:rPr>
+              <w:fldChar w:fldCharType="begin"/>
+            </w:r>
+            <w:r>
+              <w:rPr>
+                <w:webHidden/>
+                <w:color w:val="0D0D0D" w:themeColor="text1" w:themeTint="F2"/>
+              </w:rPr>
+              <w:instrText xml:space="preserve"> PAGEREF _Toc94727623 \h </w:instrText>
+            </w:r>
+            <w:r>
+              <w:rPr>
+                <w:webHidden/>
+                <w:color w:val="0D0D0D" w:themeColor="text1" w:themeTint="F2"/>
+              </w:rPr>
+            </w:r>
+            <w:r>
+              <w:rPr>
+                <w:webHidden/>
+                <w:color w:val="0D0D0D" w:themeColor="text1" w:themeTint="F2"/>
+              </w:rPr>
+              <w:fldChar w:fldCharType="separate"/>
+            </w:r>
+            <w:r>
+              <w:rPr>
+                <w:webHidden/>
+                <w:color w:val="0D0D0D" w:themeColor="text1" w:themeTint="F2"/>
+              </w:rPr>
+              <w:t>26</w:t>
+            </w:r>
+            <w:r>
+              <w:rPr>
+                <w:webHidden/>
+                <w:color w:val="0D0D0D" w:themeColor="text1" w:themeTint="F2"/>
+              </w:rPr>
+              <w:fldChar w:fldCharType="end"/>
+            </w:r>
+          </w:hyperlink>
+        </w:p>
+        <w:p>
+          <w:pPr>
+            <w:pStyle w:val="TOC1"/>
+            <w:rPr>
+              <w:rFonts w:asciiTheme="minorHAnsi" w:eastAsiaTheme="minorEastAsia" w:hAnsiTheme="minorHAnsi" w:cstheme="minorBidi"/>
+              <w:color w:val="0D0D0D" w:themeColor="text1" w:themeTint="F2"/>
+              <w:sz w:val="22"/>
+              <w:szCs w:val="22"/>
+              <w:lang w:val="en-US"/>
+            </w:rPr>
+          </w:pPr>
+          <w:hyperlink w:anchor="_Toc94727624" w:history="1">
+            <w:r>
+              <w:rPr>
+                <w:rStyle w:val="Hyperlink"/>
+                <w:color w:val="056AD0" w:themeColor="hyperlink" w:themeTint="F2"/>
+              </w:rPr>
+              <w:t>Заключение</w:t>
+            </w:r>
+            <w:r>
+              <w:rPr>
+                <w:webHidden/>
+                <w:color w:val="0D0D0D" w:themeColor="text1" w:themeTint="F2"/>
+              </w:rPr>
+              <w:tab/>
+            </w:r>
+            <w:r>
+              <w:rPr>
+                <w:webHidden/>
+                <w:color w:val="0D0D0D" w:themeColor="text1" w:themeTint="F2"/>
+              </w:rPr>
+              <w:fldChar w:fldCharType="begin"/>
+            </w:r>
+            <w:r>
+              <w:rPr>
+                <w:webHidden/>
+                <w:color w:val="0D0D0D" w:themeColor="text1" w:themeTint="F2"/>
+              </w:rPr>
+              <w:instrText xml:space="preserve"> PAGEREF _Toc94727624 \h </w:instrText>
+            </w:r>
+            <w:r>
+              <w:rPr>
+                <w:webHidden/>
+                <w:color w:val="0D0D0D" w:themeColor="text1" w:themeTint="F2"/>
+              </w:rPr>
+            </w:r>
+            <w:r>
+              <w:rPr>
+                <w:webHidden/>
+                <w:color w:val="0D0D0D" w:themeColor="text1" w:themeTint="F2"/>
+              </w:rPr>
+              <w:fldChar w:fldCharType="separate"/>
+            </w:r>
+            <w:r>
+              <w:rPr>
+                <w:webHidden/>
+                <w:color w:val="0D0D0D" w:themeColor="text1" w:themeTint="F2"/>
+              </w:rPr>
+              <w:t>27</w:t>
+            </w:r>
+            <w:r>
+              <w:rPr>
+                <w:webHidden/>
+                <w:color w:val="0D0D0D" w:themeColor="text1" w:themeTint="F2"/>
+              </w:rPr>
+              <w:fldChar w:fldCharType="end"/>
+            </w:r>
+          </w:hyperlink>
+        </w:p>
+        <w:p>
+          <w:pPr>
+            <w:pStyle w:val="TOC1"/>
+            <w:rPr>
+              <w:rFonts w:asciiTheme="minorHAnsi" w:eastAsiaTheme="minorEastAsia" w:hAnsiTheme="minorHAnsi" w:cstheme="minorBidi"/>
+              <w:color w:val="0D0D0D" w:themeColor="text1" w:themeTint="F2"/>
+              <w:sz w:val="22"/>
+              <w:szCs w:val="22"/>
+              <w:lang w:val="en-US"/>
+            </w:rPr>
+          </w:pPr>
+          <w:hyperlink w:anchor="_Toc94727625" w:history="1">
+            <w:r>
+              <w:rPr>
+                <w:rStyle w:val="Hyperlink"/>
+                <w:color w:val="0D0D0D" w:themeColor="text1" w:themeTint="F2"/>
+              </w:rPr>
+              <w:t>Список источников</w:t>
+            </w:r>
+            <w:r>
+              <w:rPr>
+                <w:webHidden/>
+                <w:color w:val="0D0D0D" w:themeColor="text1" w:themeTint="F2"/>
+              </w:rPr>
+              <w:tab/>
+            </w:r>
+            <w:r>
+              <w:rPr>
+                <w:webHidden/>
+                <w:color w:val="0D0D0D" w:themeColor="text1" w:themeTint="F2"/>
+              </w:rPr>
+              <w:fldChar w:fldCharType="begin"/>
+            </w:r>
+            <w:r>
+              <w:rPr>
+                <w:webHidden/>
+                <w:color w:val="0D0D0D" w:themeColor="text1" w:themeTint="F2"/>
+              </w:rPr>
+              <w:instrText xml:space="preserve"> PAGEREF _Toc94727625 \h </w:instrText>
+            </w:r>
+            <w:r>
+              <w:rPr>
+                <w:webHidden/>
+                <w:color w:val="0D0D0D" w:themeColor="text1" w:themeTint="F2"/>
+              </w:rPr>
+            </w:r>
+            <w:r>
+              <w:rPr>
+                <w:webHidden/>
+                <w:color w:val="0D0D0D" w:themeColor="text1" w:themeTint="F2"/>
+              </w:rPr>
+              <w:fldChar w:fldCharType="separate"/>
+            </w:r>
+            <w:r>
+              <w:rPr>
+                <w:webHidden/>
+                <w:color w:val="0D0D0D" w:themeColor="text1" w:themeTint="F2"/>
+              </w:rPr>
+              <w:t>28</w:t>
+            </w:r>
+            <w:r>
+              <w:rPr>
+                <w:webHidden/>
+                <w:color w:val="0D0D0D" w:themeColor="text1" w:themeTint="F2"/>
               </w:rPr>
               <w:fldChar w:fldCharType="end"/>
             </w:r>
@@ -1872,7 +2278,7 @@
           <w:lang w:eastAsia="en-US"/>
         </w:rPr>
       </w:pPr>
-      <w:bookmarkStart w:id="1" w:name="_Toc94706610"/>
+      <w:bookmarkStart w:id="1" w:name="_Toc94727610"/>
       <w:r>
         <w:rPr>
           <w:rFonts w:ascii="Times New Roman" w:hAnsi="Times New Roman" w:cs="Times New Roman"/>
@@ -2164,8 +2570,6 @@
       </w:pPr>
       <w:r>
         <w:tab/>
-      </w:r>
-      <w:r>
         <w:t>Введение описывает общую суть курсового проекта, цель курсового проекта, и задачи, которые он ставит.</w:t>
       </w:r>
     </w:p>
@@ -2184,19 +2588,7 @@
         <w:ind w:firstLine="709"/>
       </w:pPr>
       <w:r>
-        <w:t xml:space="preserve">В </w:t>
-      </w:r>
-      <w:r>
-        <w:t xml:space="preserve">прототипах </w:t>
-      </w:r>
-      <w:r>
-        <w:t>приложени</w:t>
-      </w:r>
-      <w:r>
-        <w:t>й</w:t>
-      </w:r>
-      <w:r>
-        <w:t xml:space="preserve"> находится исходный код программы.</w:t>
+        <w:t>В прототипах приложений находится исходный код программы.</w:t>
       </w:r>
     </w:p>
     <w:p>
@@ -2370,7 +2762,7 @@
           <w:lang w:eastAsia="en-US"/>
         </w:rPr>
       </w:pPr>
-      <w:bookmarkStart w:id="2" w:name="_Toc94706611"/>
+      <w:bookmarkStart w:id="2" w:name="_Toc94727611"/>
       <w:r>
         <w:rPr>
           <w:rFonts w:ascii="Times New Roman" w:hAnsi="Times New Roman" w:cs="Times New Roman"/>
@@ -2414,7 +2806,7 @@
           <w:lang w:eastAsia="en-US"/>
         </w:rPr>
       </w:pPr>
-      <w:bookmarkStart w:id="3" w:name="_Toc94706612"/>
+      <w:bookmarkStart w:id="3" w:name="_Toc94727612"/>
       <w:r>
         <w:rPr>
           <w:rFonts w:ascii="Times New Roman" w:hAnsi="Times New Roman" w:cs="Times New Roman"/>
@@ -2493,7 +2885,7 @@
           <w:lang w:eastAsia="en-US"/>
         </w:rPr>
       </w:pPr>
-      <w:bookmarkStart w:id="4" w:name="_Toc94706613"/>
+      <w:bookmarkStart w:id="4" w:name="_Toc94727613"/>
       <w:r>
         <w:rPr>
           <w:rFonts w:ascii="Times New Roman" w:hAnsi="Times New Roman" w:cs="Times New Roman"/>
@@ -2694,7 +3086,7 @@
           <w:lang w:eastAsia="en-US"/>
         </w:rPr>
       </w:pPr>
-      <w:bookmarkStart w:id="5" w:name="_Toc94706614"/>
+      <w:bookmarkStart w:id="5" w:name="_Toc94727614"/>
       <w:r>
         <w:rPr>
           <w:rFonts w:ascii="Times New Roman" w:hAnsi="Times New Roman" w:cs="Times New Roman"/>
@@ -2998,7 +3390,7 @@
           <w:lang w:eastAsia="en-US"/>
         </w:rPr>
       </w:pPr>
-      <w:bookmarkStart w:id="6" w:name="_Toc94706615"/>
+      <w:bookmarkStart w:id="6" w:name="_Toc94727615"/>
       <w:r>
         <w:rPr>
           <w:rFonts w:ascii="Times New Roman" w:hAnsi="Times New Roman" w:cs="Times New Roman"/>
@@ -3193,7 +3585,7 @@
           <w:lang w:eastAsia="en-US"/>
         </w:rPr>
       </w:pPr>
-      <w:bookmarkStart w:id="7" w:name="_Toc94706616"/>
+      <w:bookmarkStart w:id="7" w:name="_Toc94727616"/>
       <w:r>
         <w:rPr>
           <w:rFonts w:ascii="Times New Roman" w:hAnsi="Times New Roman" w:cs="Times New Roman"/>
@@ -3311,6 +3703,7 @@
       </w:r>
       <w:r>
         <w:rPr>
+          <w:noProof/>
           <w:lang w:val="en-US" w:eastAsia="en-US"/>
         </w:rPr>
         <w:drawing>
@@ -3372,7 +3765,7 @@
           <w:lang w:val="en-US" w:eastAsia="en-US"/>
         </w:rPr>
       </w:pPr>
-      <w:bookmarkStart w:id="8" w:name="_Toc94706617"/>
+      <w:bookmarkStart w:id="8" w:name="_Toc94727617"/>
       <w:r>
         <w:rPr>
           <w:rFonts w:ascii="Times New Roman" w:hAnsi="Times New Roman" w:cs="Times New Roman"/>
@@ -3711,7 +4104,7 @@
           <w:lang w:val="en-US" w:eastAsia="en-US"/>
         </w:rPr>
       </w:pPr>
-      <w:bookmarkStart w:id="9" w:name="_Toc94706618"/>
+      <w:bookmarkStart w:id="9" w:name="_Toc94727618"/>
       <w:r>
         <w:rPr>
           <w:rFonts w:ascii="Times New Roman" w:hAnsi="Times New Roman" w:cs="Times New Roman"/>
@@ -3770,6 +4163,7 @@
       <w:r>
         <w:rPr>
           <w:rFonts w:eastAsiaTheme="majorEastAsia"/>
+          <w:noProof/>
           <w:lang w:val="en-US" w:eastAsia="en-US"/>
         </w:rPr>
         <w:drawing>
@@ -3909,7 +4303,7 @@
         <w:lastRenderedPageBreak/>
         <w:t xml:space="preserve"> </w:t>
       </w:r>
-      <w:bookmarkStart w:id="10" w:name="_Toc94706619"/>
+      <w:bookmarkStart w:id="10" w:name="_Toc94727619"/>
       <w:r>
         <w:rPr>
           <w:rFonts w:ascii="Times New Roman" w:hAnsi="Times New Roman" w:cs="Times New Roman"/>
@@ -4026,7 +4420,7 @@
           <w:lang w:eastAsia="en-US"/>
         </w:rPr>
       </w:pPr>
-      <w:bookmarkStart w:id="11" w:name="_Toc94706620"/>
+      <w:bookmarkStart w:id="11" w:name="_Toc94727620"/>
       <w:r>
         <w:rPr>
           <w:rFonts w:ascii="Times New Roman" w:hAnsi="Times New Roman" w:cs="Times New Roman"/>
@@ -4053,6 +4447,7 @@
       <w:r>
         <w:rPr>
           <w:rFonts w:eastAsiaTheme="majorEastAsia"/>
+          <w:noProof/>
           <w:lang w:eastAsia="en-US"/>
         </w:rPr>
         <w:drawing>
@@ -4109,6 +4504,7 @@
           <w:lang w:eastAsia="en-US"/>
         </w:rPr>
       </w:pPr>
+      <w:bookmarkStart w:id="12" w:name="_Toc94727621"/>
       <w:r>
         <w:rPr>
           <w:rFonts w:ascii="Times New Roman" w:hAnsi="Times New Roman" w:cs="Times New Roman"/>
@@ -4121,6 +4517,7 @@
         <w:lastRenderedPageBreak/>
         <w:t>Решение главной задачи проекта</w:t>
       </w:r>
+      <w:bookmarkEnd w:id="12"/>
     </w:p>
     <w:p>
       <w:pPr>
@@ -4196,6 +4593,7 @@
       <w:r>
         <w:rPr>
           <w:rFonts w:eastAsiaTheme="majorEastAsia"/>
+          <w:noProof/>
           <w:lang w:eastAsia="en-US"/>
         </w:rPr>
         <w:drawing>
@@ -4293,6 +4691,7 @@
       <w:r>
         <w:rPr>
           <w:rFonts w:eastAsiaTheme="majorEastAsia"/>
+          <w:noProof/>
           <w:lang w:val="en-US" w:eastAsia="en-US"/>
         </w:rPr>
         <w:drawing>
@@ -4377,6 +4776,7 @@
       </w:r>
       <w:r>
         <w:rPr>
+          <w:noProof/>
           <w:lang w:val="en-US" w:eastAsia="en-US"/>
         </w:rPr>
         <w:drawing>
@@ -4474,6 +4874,7 @@
       </w:r>
       <w:r>
         <w:rPr>
+          <w:noProof/>
           <w:lang w:val="en-US" w:eastAsia="en-US"/>
         </w:rPr>
         <w:drawing>
@@ -9761,6 +10162,7 @@
       </w:pPr>
       <w:r>
         <w:rPr>
+          <w:noProof/>
           <w:lang w:val="en-US" w:eastAsia="en-US"/>
         </w:rPr>
         <w:drawing>
@@ -14225,6 +14627,7 @@
       </w:pPr>
       <w:r>
         <w:rPr>
+          <w:noProof/>
           <w:lang w:val="en-US" w:eastAsia="en-US"/>
         </w:rPr>
         <w:lastRenderedPageBreak/>
@@ -15634,6 +16037,7 @@
       </w:pPr>
       <w:r>
         <w:rPr>
+          <w:noProof/>
           <w:lang w:val="en-US" w:eastAsia="en-US"/>
         </w:rPr>
         <w:drawing>
@@ -15741,6 +16145,7 @@
       </w:pPr>
       <w:r>
         <w:rPr>
+          <w:noProof/>
           <w:lang w:val="en-US" w:eastAsia="en-US"/>
         </w:rPr>
         <w:drawing>
@@ -15831,6 +16236,7 @@
       </w:pPr>
       <w:r>
         <w:rPr>
+          <w:noProof/>
           <w:lang w:val="en-US" w:eastAsia="en-US"/>
         </w:rPr>
         <w:drawing>
@@ -15921,6 +16327,7 @@
       </w:pPr>
       <w:r>
         <w:rPr>
+          <w:noProof/>
           <w:lang w:val="en-US" w:eastAsia="en-US"/>
         </w:rPr>
         <w:drawing>
@@ -16011,6 +16418,7 @@
       </w:pPr>
       <w:r>
         <w:rPr>
+          <w:noProof/>
           <w:lang w:val="en-US" w:eastAsia="en-US"/>
         </w:rPr>
         <w:lastRenderedPageBreak/>
@@ -16102,6 +16510,7 @@
       </w:pPr>
       <w:r>
         <w:rPr>
+          <w:noProof/>
           <w:lang w:val="en-US" w:eastAsia="en-US"/>
         </w:rPr>
         <w:drawing>
@@ -16192,6 +16601,7 @@
       </w:pPr>
       <w:r>
         <w:rPr>
+          <w:noProof/>
           <w:lang w:val="en-US" w:eastAsia="en-US"/>
         </w:rPr>
         <w:drawing>
@@ -16282,6 +16692,7 @@
       </w:pPr>
       <w:r>
         <w:rPr>
+          <w:noProof/>
           <w:lang w:val="en-US" w:eastAsia="en-US"/>
         </w:rPr>
         <w:lastRenderedPageBreak/>
@@ -16379,6 +16790,7 @@
           <w:lang w:eastAsia="en-US"/>
         </w:rPr>
       </w:pPr>
+      <w:bookmarkStart w:id="13" w:name="_Toc94727622"/>
       <w:r>
         <w:rPr>
           <w:rFonts w:ascii="Times New Roman" w:hAnsi="Times New Roman" w:cs="Times New Roman"/>
@@ -16401,6 +16813,7 @@
         </w:rPr>
         <w:t xml:space="preserve"> Требования к техническим средствам</w:t>
       </w:r>
+      <w:bookmarkEnd w:id="13"/>
     </w:p>
     <w:p>
       <w:pPr>
@@ -16535,19 +16948,7 @@
         <w:rPr>
           <w:szCs w:val="28"/>
         </w:rPr>
-        <w:t xml:space="preserve">– оперативная память размеров от </w:t>
-      </w:r>
-      <w:r>
-        <w:rPr>
-          <w:szCs w:val="28"/>
-        </w:rPr>
-        <w:t>8</w:t>
-      </w:r>
-      <w:r>
-        <w:rPr>
-          <w:szCs w:val="28"/>
-        </w:rPr>
-        <w:t xml:space="preserve"> Гб.</w:t>
+        <w:t>– оперативная память размеров от 8 Гб.</w:t>
       </w:r>
     </w:p>
     <w:p>
@@ -16571,67 +16972,65 @@
           <w:ilvl w:val="0"/>
           <w:numId w:val="0"/>
         </w:numPr>
+        <w:ind w:left="1224"/>
         <w:rPr>
           <w:rFonts w:eastAsiaTheme="majorEastAsia"/>
-          <w:bCs w:val="0"/>
-          <w:lang w:val="ru-RU" w:eastAsia="en-US"/>
-        </w:rPr>
-      </w:pPr>
-    </w:p>
-    <w:p>
-      <w:pPr>
-        <w:pStyle w:val="3"/>
-        <w:numPr>
-          <w:ilvl w:val="0"/>
-          <w:numId w:val="0"/>
-        </w:numPr>
-      </w:pPr>
-      <w:r>
-        <w:rPr>
-          <w:rFonts w:eastAsiaTheme="majorEastAsia"/>
-          <w:bCs w:val="0"/>
-          <w:lang w:val="ru-RU" w:eastAsia="en-US"/>
-        </w:rPr>
-        <w:t>2</w:t>
-      </w:r>
-      <w:r>
-        <w:rPr>
-          <w:rFonts w:eastAsiaTheme="majorEastAsia"/>
-          <w:bCs w:val="0"/>
+        </w:rPr>
+      </w:pPr>
+    </w:p>
+    <w:p>
+      <w:pPr>
+        <w:pStyle w:val="Heading2"/>
+        <w:spacing w:line="360" w:lineRule="auto"/>
+        <w:rPr>
+          <w:rFonts w:ascii="Times New Roman" w:hAnsi="Times New Roman" w:cs="Times New Roman"/>
+          <w:b/>
+          <w:bCs/>
+          <w:color w:val="0D0D0D" w:themeColor="text1" w:themeTint="F2"/>
+          <w:sz w:val="28"/>
+          <w:szCs w:val="28"/>
+        </w:rPr>
+      </w:pPr>
+      <w:bookmarkStart w:id="14" w:name="_Toc71394784"/>
+      <w:bookmarkStart w:id="15" w:name="_Toc94727623"/>
+      <w:r>
+        <w:rPr>
+          <w:rStyle w:val="Heading3Char"/>
+          <w:rFonts w:ascii="Times New Roman" w:hAnsi="Times New Roman" w:cs="Times New Roman"/>
+          <w:b/>
+          <w:bCs/>
+          <w:color w:val="0D0D0D" w:themeColor="text1" w:themeTint="F2"/>
+          <w:sz w:val="28"/>
+          <w:szCs w:val="28"/>
           <w:lang w:eastAsia="en-US"/>
         </w:rPr>
-        <w:t>.6.2</w:t>
-      </w:r>
-      <w:r>
-        <w:rPr>
-          <w:b w:val="0"/>
-          <w:bCs w:val="0"/>
+        <w:t>2.6.2</w:t>
+      </w:r>
+      <w:r>
+        <w:rPr>
+          <w:rFonts w:ascii="Times New Roman" w:hAnsi="Times New Roman" w:cs="Times New Roman"/>
+          <w:b/>
+          <w:bCs/>
+          <w:color w:val="0D0D0D" w:themeColor="text1" w:themeTint="F2"/>
+          <w:sz w:val="28"/>
+          <w:szCs w:val="28"/>
         </w:rPr>
         <w:t xml:space="preserve"> </w:t>
       </w:r>
-      <w:bookmarkStart w:id="12" w:name="_Toc71394784"/>
-      <w:proofErr w:type="spellStart"/>
-      <w:r>
-        <w:t>Требования</w:t>
-      </w:r>
-      <w:proofErr w:type="spellEnd"/>
-      <w:r>
-        <w:t xml:space="preserve"> к </w:t>
-      </w:r>
-      <w:proofErr w:type="spellStart"/>
-      <w:r>
-        <w:t>программным</w:t>
-      </w:r>
-      <w:proofErr w:type="spellEnd"/>
-      <w:r>
-        <w:t xml:space="preserve"> </w:t>
-      </w:r>
-      <w:proofErr w:type="spellStart"/>
-      <w:r>
-        <w:t>средствам</w:t>
-      </w:r>
-      <w:bookmarkEnd w:id="12"/>
-      <w:proofErr w:type="spellEnd"/>
+      <w:r>
+        <w:rPr>
+          <w:rStyle w:val="Heading3Char"/>
+          <w:rFonts w:ascii="Times New Roman" w:hAnsi="Times New Roman" w:cs="Times New Roman"/>
+          <w:b/>
+          <w:bCs/>
+          <w:color w:val="0D0D0D" w:themeColor="text1" w:themeTint="F2"/>
+          <w:sz w:val="28"/>
+          <w:szCs w:val="28"/>
+        </w:rPr>
+        <w:t>Требования к программным средствам</w:t>
+      </w:r>
+      <w:bookmarkEnd w:id="14"/>
+      <w:bookmarkEnd w:id="15"/>
     </w:p>
     <w:p>
       <w:pPr>
@@ -16740,47 +17139,48 @@
     </w:p>
     <w:p>
       <w:pPr>
-        <w:spacing w:line="360" w:lineRule="auto"/>
-        <w:ind w:firstLine="709"/>
-        <w:jc w:val="both"/>
+        <w:spacing w:after="160" w:line="259" w:lineRule="auto"/>
         <w:rPr>
           <w:szCs w:val="28"/>
         </w:rPr>
       </w:pPr>
-    </w:p>
-    <w:p>
-      <w:pPr>
-        <w:spacing w:line="360" w:lineRule="auto"/>
-        <w:ind w:firstLine="709"/>
-        <w:jc w:val="both"/>
+      <w:r>
         <w:rPr>
           <w:szCs w:val="28"/>
         </w:rPr>
-      </w:pPr>
-    </w:p>
-    <w:p>
-      <w:pPr>
-        <w:spacing w:after="160" w:line="259" w:lineRule="auto"/>
-        <w:rPr>
+        <w:br w:type="page"/>
+      </w:r>
+    </w:p>
+    <w:p>
+      <w:pPr>
+        <w:pStyle w:val="Heading1"/>
+        <w:spacing w:before="0" w:after="160" w:line="360" w:lineRule="auto"/>
+        <w:jc w:val="center"/>
+        <w:rPr>
+          <w:rFonts w:ascii="Times New Roman" w:hAnsi="Times New Roman" w:cs="Times New Roman"/>
+          <w:b/>
+          <w:bCs/>
+          <w:color w:val="0D0D0D" w:themeColor="text1" w:themeTint="F2"/>
+          <w:sz w:val="28"/>
           <w:szCs w:val="28"/>
-        </w:rPr>
-      </w:pPr>
-      <w:r>
-        <w:rPr>
+          <w:lang w:eastAsia="en-US"/>
+        </w:rPr>
+      </w:pPr>
+      <w:bookmarkStart w:id="16" w:name="_Toc94727624"/>
+      <w:r>
+        <w:rPr>
+          <w:rFonts w:ascii="Times New Roman" w:hAnsi="Times New Roman" w:cs="Times New Roman"/>
+          <w:b/>
+          <w:bCs/>
+          <w:color w:val="0D0D0D" w:themeColor="text1" w:themeTint="F2"/>
+          <w:sz w:val="28"/>
           <w:szCs w:val="28"/>
-        </w:rPr>
-        <w:br w:type="page"/>
-      </w:r>
-    </w:p>
-    <w:p>
-      <w:pPr>
-        <w:pStyle w:val="Heading4"/>
-        <w:spacing w:line="360" w:lineRule="auto"/>
-      </w:pPr>
-      <w:r>
+          <w:lang w:eastAsia="en-US"/>
+        </w:rPr>
         <w:lastRenderedPageBreak/>
-        <w:t>заключение</w:t>
-      </w:r>
+        <w:t>Заключение</w:t>
+      </w:r>
+      <w:bookmarkEnd w:id="16"/>
     </w:p>
     <w:p>
       <w:pPr>
@@ -16903,13 +17303,34 @@
     </w:p>
     <w:p>
       <w:pPr>
-        <w:pStyle w:val="Heading4"/>
-        <w:spacing w:line="360" w:lineRule="auto"/>
-      </w:pPr>
-      <w:r>
+        <w:pStyle w:val="Heading1"/>
+        <w:spacing w:before="0" w:after="160" w:line="360" w:lineRule="auto"/>
+        <w:jc w:val="center"/>
+        <w:rPr>
+          <w:rFonts w:ascii="Times New Roman" w:hAnsi="Times New Roman" w:cs="Times New Roman"/>
+          <w:b/>
+          <w:bCs/>
+          <w:color w:val="0D0D0D" w:themeColor="text1" w:themeTint="F2"/>
+          <w:sz w:val="28"/>
+          <w:szCs w:val="28"/>
+          <w:lang w:eastAsia="en-US"/>
+        </w:rPr>
+      </w:pPr>
+      <w:bookmarkStart w:id="17" w:name="_Toc94727625"/>
+      <w:r>
+        <w:rPr>
+          <w:rFonts w:ascii="Times New Roman" w:hAnsi="Times New Roman" w:cs="Times New Roman"/>
+          <w:b/>
+          <w:bCs/>
+          <w:color w:val="0D0D0D" w:themeColor="text1" w:themeTint="F2"/>
+          <w:sz w:val="28"/>
+          <w:szCs w:val="28"/>
+          <w:lang w:eastAsia="en-US"/>
+        </w:rPr>
         <w:lastRenderedPageBreak/>
         <w:t>Список источников</w:t>
       </w:r>
+      <w:bookmarkEnd w:id="17"/>
     </w:p>
     <w:p>
       <w:pPr>
@@ -18999,7 +19420,6 @@
   <w:style w:type="character" w:default="1" w:styleId="DefaultParagraphFont">
     <w:name w:val="Default Paragraph Font"/>
     <w:uiPriority w:val="1"/>
-    <w:semiHidden/>
     <w:unhideWhenUsed/>
   </w:style>
   <w:style w:type="table" w:default="1" w:styleId="TableNormal">
@@ -19272,10 +19692,21 @@
     <w:autoRedefine/>
     <w:uiPriority w:val="39"/>
     <w:unhideWhenUsed/>
-    <w:rsid w:val="00357B9E"/>
+    <w:rsid w:val="000D1398"/>
     <w:pPr>
+      <w:tabs>
+        <w:tab w:val="right" w:leader="dot" w:pos="9350"/>
+      </w:tabs>
       <w:spacing w:after="100"/>
     </w:pPr>
+    <w:rPr>
+      <w:rFonts w:eastAsiaTheme="majorEastAsia"/>
+      <w:b/>
+      <w:bCs/>
+      <w:noProof/>
+      <w:color w:val="0D0D0D" w:themeColor="text1" w:themeTint="F2"/>
+      <w:lang w:eastAsia="en-US"/>
+    </w:rPr>
   </w:style>
   <w:style w:type="character" w:styleId="Hyperlink">
     <w:name w:val="Hyperlink"/>
@@ -19307,11 +19738,22 @@
     <w:autoRedefine/>
     <w:uiPriority w:val="39"/>
     <w:unhideWhenUsed/>
-    <w:rsid w:val="00393BEA"/>
+    <w:rsid w:val="000D1398"/>
     <w:pPr>
+      <w:tabs>
+        <w:tab w:val="right" w:leader="dot" w:pos="9350"/>
+      </w:tabs>
       <w:spacing w:after="100"/>
       <w:ind w:left="280"/>
     </w:pPr>
+    <w:rPr>
+      <w:rFonts w:eastAsiaTheme="majorEastAsia"/>
+      <w:b/>
+      <w:bCs/>
+      <w:noProof/>
+      <w:color w:val="0D0D0D" w:themeColor="text1" w:themeTint="F2"/>
+      <w:lang w:eastAsia="en-US"/>
+    </w:rPr>
   </w:style>
   <w:style w:type="character" w:customStyle="1" w:styleId="32">
     <w:name w:val="Оглавление3 Знак"/>

</xml_diff>